<commit_message>
document to explain how to map GET endpoint query param to lambda function
</commit_message>
<xml_diff>
--- a/Convert Query Params of GET rest endpoint into a json body acceptable by Lambda function.docx
+++ b/Convert Query Params of GET rest endpoint into a json body acceptable by Lambda function.docx
@@ -171,7 +171,6 @@
         </w:rPr>
         <w:t xml:space="preserve">, Context </w:t>
       </w:r>
-      <w:proofErr w:type="spellStart"/>
       <w:r>
         <w:rPr>
           <w:rStyle w:val="s3"/>
@@ -181,7 +180,6 @@
         </w:rPr>
         <w:t>context</w:t>
       </w:r>
-      <w:proofErr w:type="spellEnd"/>
       <w:r>
         <w:rPr>
           <w:rFonts w:cs="Times New Roman"/>
@@ -302,7 +300,6 @@
         </w:rPr>
         <w:t xml:space="preserve"> || </w:t>
       </w:r>
-      <w:proofErr w:type="gramStart"/>
       <w:r>
         <w:rPr>
           <w:rStyle w:val="s3"/>
@@ -318,16 +315,7 @@
           <w:sz w:val="13"/>
           <w:szCs w:val="13"/>
         </w:rPr>
-        <w:t>.size</w:t>
-      </w:r>
-      <w:proofErr w:type="gramEnd"/>
-      <w:r>
-        <w:rPr>
-          <w:rFonts w:cs="Times New Roman"/>
-          <w:sz w:val="13"/>
-          <w:szCs w:val="13"/>
-        </w:rPr>
-        <w:t>() == 0 || !</w:t>
+        <w:t>.size() == 0 || !</w:t>
       </w:r>
       <w:r>
         <w:rPr>
@@ -666,7 +654,34 @@
           <w:sz w:val="13"/>
           <w:szCs w:val="13"/>
         </w:rPr>
-        <w:t>"BAD_REQ: Check your count again. It can't be &lt;=0"</w:t>
+        <w:t xml:space="preserve">"BAD_REQ: </w:t>
+      </w:r>
+      <w:r>
+        <w:rPr>
+          <w:rFonts w:cs="Times New Roman"/>
+          <w:color w:val="3933FF"/>
+          <w:sz w:val="13"/>
+          <w:szCs w:val="13"/>
+        </w:rPr>
+        <w:t>myCount is a required parameter</w:t>
+      </w:r>
+      <w:r>
+        <w:rPr>
+          <w:rFonts w:cs="Times New Roman"/>
+          <w:color w:val="3933FF"/>
+          <w:sz w:val="13"/>
+          <w:szCs w:val="13"/>
+        </w:rPr>
+        <w:t>.</w:t>
+      </w:r>
+      <w:r>
+        <w:rPr>
+          <w:rFonts w:cs="Times New Roman"/>
+          <w:color w:val="3933FF"/>
+          <w:sz w:val="13"/>
+          <w:szCs w:val="13"/>
+        </w:rPr>
+        <w:t>"</w:t>
       </w:r>
       <w:r>
         <w:rPr>
@@ -1152,41 +1167,20 @@
     <w:p/>
     <w:p>
       <w:r>
-        <w:t xml:space="preserve">You can also map exceptions thrown by lambda function to a </w:t>
-      </w:r>
-      <w:proofErr w:type="spellStart"/>
-      <w:r>
-        <w:t>HttpStatus</w:t>
-      </w:r>
-      <w:proofErr w:type="spellEnd"/>
-      <w:r>
-        <w:t xml:space="preserve"> Code. Lambda Function doesn’t return </w:t>
-      </w:r>
-      <w:proofErr w:type="spellStart"/>
-      <w:r>
-        <w:t>HttpStatus</w:t>
-      </w:r>
-      <w:proofErr w:type="spellEnd"/>
-      <w:r>
-        <w:t xml:space="preserve"> Code, but you can map its exceptions to appropriate </w:t>
-      </w:r>
-      <w:proofErr w:type="spellStart"/>
-      <w:r>
-        <w:t>HttpStatus</w:t>
-      </w:r>
-      <w:proofErr w:type="spellEnd"/>
-      <w:r>
-        <w:t xml:space="preserve"> Codes using API Gateway.</w:t>
-      </w:r>
-    </w:p>
-    <w:p/>
-    <w:p>
-      <w:r>
+        <w:t xml:space="preserve">DON’T FORGET to deploy api </w:t>
+      </w:r>
+    </w:p>
+    <w:p/>
+    <w:p>
+      <w:r>
+        <w:rPr>
+          <w:noProof/>
+        </w:rPr>
         <w:drawing>
-          <wp:inline distT="0" distB="0" distL="0" distR="0" wp14:anchorId="22335DFD" wp14:editId="0A590B80">
-            <wp:extent cx="5943600" cy="3908425"/>
-            <wp:effectExtent l="0" t="0" r="0" b="3175"/>
-            <wp:docPr id="2" name="Picture 2"/>
+          <wp:inline distT="0" distB="0" distL="0" distR="0" wp14:anchorId="2390EB43" wp14:editId="78F8F024">
+            <wp:extent cx="5943600" cy="2395220"/>
+            <wp:effectExtent l="0" t="0" r="0" b="0"/>
+            <wp:docPr id="7" name="Picture 7"/>
             <wp:cNvGraphicFramePr>
               <a:graphicFrameLocks xmlns:a="http://schemas.openxmlformats.org/drawingml/2006/main" noChangeAspect="1"/>
             </wp:cNvGraphicFramePr>
@@ -1206,7 +1200,7 @@
                   <pic:spPr>
                     <a:xfrm>
                       <a:off x="0" y="0"/>
-                      <a:ext cx="5943600" cy="3908425"/>
+                      <a:ext cx="5943600" cy="2395220"/>
                     </a:xfrm>
                     <a:prstGeom prst="rect">
                       <a:avLst/>
@@ -1220,13 +1214,24 @@
       </w:r>
     </w:p>
     <w:p/>
-    <w:p>
-      <w:r>
+    <w:p/>
+    <w:p/>
+    <w:p>
+      <w:r>
+        <w:t>You can also map exceptions thrown by lambda function to a HttpStatus Code. Lambda Function doesn’t return HttpStatus Code, but you can map its exceptions to appropriate HttpStatus Codes using API Gateway.</w:t>
+      </w:r>
+    </w:p>
+    <w:p/>
+    <w:p>
+      <w:r>
+        <w:rPr>
+          <w:noProof/>
+        </w:rPr>
         <w:drawing>
-          <wp:inline distT="0" distB="0" distL="0" distR="0" wp14:anchorId="78A8F799" wp14:editId="4A6419FA">
-            <wp:extent cx="5943600" cy="2409825"/>
+          <wp:inline distT="0" distB="0" distL="0" distR="0" wp14:anchorId="22335DFD" wp14:editId="0A590B80">
+            <wp:extent cx="5943600" cy="3908425"/>
             <wp:effectExtent l="0" t="0" r="0" b="3175"/>
-            <wp:docPr id="6" name="Picture 6"/>
+            <wp:docPr id="2" name="Picture 2"/>
             <wp:cNvGraphicFramePr>
               <a:graphicFrameLocks xmlns:a="http://schemas.openxmlformats.org/drawingml/2006/main" noChangeAspect="1"/>
             </wp:cNvGraphicFramePr>
@@ -1246,6 +1251,49 @@
                   <pic:spPr>
                     <a:xfrm>
                       <a:off x="0" y="0"/>
+                      <a:ext cx="5943600" cy="3908425"/>
+                    </a:xfrm>
+                    <a:prstGeom prst="rect">
+                      <a:avLst/>
+                    </a:prstGeom>
+                  </pic:spPr>
+                </pic:pic>
+              </a:graphicData>
+            </a:graphic>
+          </wp:inline>
+        </w:drawing>
+      </w:r>
+    </w:p>
+    <w:p/>
+    <w:p>
+      <w:r>
+        <w:rPr>
+          <w:noProof/>
+        </w:rPr>
+        <w:drawing>
+          <wp:inline distT="0" distB="0" distL="0" distR="0" wp14:anchorId="78A8F799" wp14:editId="4A6419FA">
+            <wp:extent cx="5943600" cy="2409825"/>
+            <wp:effectExtent l="0" t="0" r="0" b="3175"/>
+            <wp:docPr id="6" name="Picture 6"/>
+            <wp:cNvGraphicFramePr>
+              <a:graphicFrameLocks xmlns:a="http://schemas.openxmlformats.org/drawingml/2006/main" noChangeAspect="1"/>
+            </wp:cNvGraphicFramePr>
+            <a:graphic xmlns:a="http://schemas.openxmlformats.org/drawingml/2006/main">
+              <a:graphicData uri="http://schemas.openxmlformats.org/drawingml/2006/picture">
+                <pic:pic xmlns:pic="http://schemas.openxmlformats.org/drawingml/2006/picture">
+                  <pic:nvPicPr>
+                    <pic:cNvPr id="1" name=""/>
+                    <pic:cNvPicPr/>
+                  </pic:nvPicPr>
+                  <pic:blipFill>
+                    <a:blip r:embed="rId10"/>
+                    <a:stretch>
+                      <a:fillRect/>
+                    </a:stretch>
+                  </pic:blipFill>
+                  <pic:spPr>
+                    <a:xfrm>
+                      <a:off x="0" y="0"/>
                       <a:ext cx="5943600" cy="2409825"/>
                     </a:xfrm>
                     <a:prstGeom prst="rect">
@@ -1258,6 +1306,554 @@
           </wp:inline>
         </w:drawing>
       </w:r>
+    </w:p>
+    <w:p/>
+    <w:p>
+      <w:r>
+        <w:t xml:space="preserve">DON’T FORGET to deploy api </w:t>
+      </w:r>
+    </w:p>
+    <w:p/>
+    <w:p>
+      <w:r>
+        <w:rPr>
+          <w:noProof/>
+        </w:rPr>
+        <w:drawing>
+          <wp:inline distT="0" distB="0" distL="0" distR="0" wp14:anchorId="1F47C79E" wp14:editId="1FC1C56D">
+            <wp:extent cx="5943600" cy="2395220"/>
+            <wp:effectExtent l="0" t="0" r="0" b="0"/>
+            <wp:docPr id="8" name="Picture 8"/>
+            <wp:cNvGraphicFramePr>
+              <a:graphicFrameLocks xmlns:a="http://schemas.openxmlformats.org/drawingml/2006/main" noChangeAspect="1"/>
+            </wp:cNvGraphicFramePr>
+            <a:graphic xmlns:a="http://schemas.openxmlformats.org/drawingml/2006/main">
+              <a:graphicData uri="http://schemas.openxmlformats.org/drawingml/2006/picture">
+                <pic:pic xmlns:pic="http://schemas.openxmlformats.org/drawingml/2006/picture">
+                  <pic:nvPicPr>
+                    <pic:cNvPr id="1" name=""/>
+                    <pic:cNvPicPr/>
+                  </pic:nvPicPr>
+                  <pic:blipFill>
+                    <a:blip r:embed="rId8"/>
+                    <a:stretch>
+                      <a:fillRect/>
+                    </a:stretch>
+                  </pic:blipFill>
+                  <pic:spPr>
+                    <a:xfrm>
+                      <a:off x="0" y="0"/>
+                      <a:ext cx="5943600" cy="2395220"/>
+                    </a:xfrm>
+                    <a:prstGeom prst="rect">
+                      <a:avLst/>
+                    </a:prstGeom>
+                  </pic:spPr>
+                </pic:pic>
+              </a:graphicData>
+            </a:graphic>
+          </wp:inline>
+        </w:drawing>
+      </w:r>
+    </w:p>
+    <w:p/>
+    <w:p>
+      <w:r>
+        <w:t>Retrieve endpoint url</w:t>
+      </w:r>
+    </w:p>
+    <w:p>
+      <w:r>
+        <w:drawing>
+          <wp:inline distT="0" distB="0" distL="0" distR="0" wp14:anchorId="39F6137F" wp14:editId="036E0980">
+            <wp:extent cx="5943600" cy="2736850"/>
+            <wp:effectExtent l="0" t="0" r="0" b="6350"/>
+            <wp:docPr id="9" name="Picture 9"/>
+            <wp:cNvGraphicFramePr>
+              <a:graphicFrameLocks xmlns:a="http://schemas.openxmlformats.org/drawingml/2006/main" noChangeAspect="1"/>
+            </wp:cNvGraphicFramePr>
+            <a:graphic xmlns:a="http://schemas.openxmlformats.org/drawingml/2006/main">
+              <a:graphicData uri="http://schemas.openxmlformats.org/drawingml/2006/picture">
+                <pic:pic xmlns:pic="http://schemas.openxmlformats.org/drawingml/2006/picture">
+                  <pic:nvPicPr>
+                    <pic:cNvPr id="1" name=""/>
+                    <pic:cNvPicPr/>
+                  </pic:nvPicPr>
+                  <pic:blipFill>
+                    <a:blip r:embed="rId11"/>
+                    <a:stretch>
+                      <a:fillRect/>
+                    </a:stretch>
+                  </pic:blipFill>
+                  <pic:spPr>
+                    <a:xfrm>
+                      <a:off x="0" y="0"/>
+                      <a:ext cx="5943600" cy="2736850"/>
+                    </a:xfrm>
+                    <a:prstGeom prst="rect">
+                      <a:avLst/>
+                    </a:prstGeom>
+                  </pic:spPr>
+                </pic:pic>
+              </a:graphicData>
+            </a:graphic>
+          </wp:inline>
+        </w:drawing>
+      </w:r>
+    </w:p>
+    <w:p/>
+    <w:p>
+      <w:r>
+        <w:t>try this endpoint using GET and ‘?myCount=1’ query param</w:t>
+      </w:r>
+      <w:r>
+        <w:t>. Lambda function should return valid response and API Gateway should return HttpStatus Code 200 with lambda function’s response.</w:t>
+      </w:r>
+    </w:p>
+    <w:p/>
+    <w:p/>
+    <w:p/>
+    <w:p/>
+    <w:p/>
+    <w:p/>
+    <w:p/>
+    <w:p/>
+    <w:p/>
+    <w:p/>
+    <w:p>
+      <w:pPr>
+        <w:rPr>
+          <w:b/>
+        </w:rPr>
+      </w:pPr>
+      <w:r>
+        <w:rPr>
+          <w:b/>
+        </w:rPr>
+        <w:t>Let’s try POST endpoint.</w:t>
+      </w:r>
+    </w:p>
+    <w:p>
+      <w:r>
+        <w:t>Create a model of json that comes from client. Model is normally used to generate api documentation. It also helps you to create a mapping to convert client’s request to the request that should be submitted to lambda function. You can use a template that can be generated from model.</w:t>
+      </w:r>
+    </w:p>
+    <w:p/>
+    <w:p>
+      <w:r>
+        <w:t>Below configuration will allow you to submit below body using POST endpoint of API Gateway</w:t>
+      </w:r>
+    </w:p>
+    <w:p>
+      <w:r>
+        <w:t>{</w:t>
+      </w:r>
+    </w:p>
+    <w:p>
+      <w:r>
+        <w:t>"someCount":-1</w:t>
+      </w:r>
+    </w:p>
+    <w:p>
+      <w:r>
+        <w:t>}</w:t>
+      </w:r>
+    </w:p>
+    <w:p>
+      <w:r>
+        <w:t xml:space="preserve">and it will convert to </w:t>
+      </w:r>
+    </w:p>
+    <w:p>
+      <w:r>
+        <w:t>{</w:t>
+      </w:r>
+    </w:p>
+    <w:p>
+      <w:r>
+        <w:t>"</w:t>
+      </w:r>
+      <w:r>
+        <w:t>myCount</w:t>
+      </w:r>
+      <w:r>
+        <w:t>":-1</w:t>
+      </w:r>
+    </w:p>
+    <w:p>
+      <w:r>
+        <w:t>}</w:t>
+      </w:r>
+    </w:p>
+    <w:p>
+      <w:r>
+        <w:t>using mapping that you will create.</w:t>
+      </w:r>
+    </w:p>
+    <w:p/>
+    <w:p/>
+    <w:p/>
+    <w:p>
+      <w:r>
+        <w:t>Let’s create a client request model first.</w:t>
+      </w:r>
+    </w:p>
+    <w:p>
+      <w:r>
+        <w:drawing>
+          <wp:inline distT="0" distB="0" distL="0" distR="0" wp14:anchorId="2801E4CC" wp14:editId="18A72BE7">
+            <wp:extent cx="5943600" cy="3422650"/>
+            <wp:effectExtent l="0" t="0" r="0" b="6350"/>
+            <wp:docPr id="17" name="Picture 17"/>
+            <wp:cNvGraphicFramePr>
+              <a:graphicFrameLocks xmlns:a="http://schemas.openxmlformats.org/drawingml/2006/main" noChangeAspect="1"/>
+            </wp:cNvGraphicFramePr>
+            <a:graphic xmlns:a="http://schemas.openxmlformats.org/drawingml/2006/main">
+              <a:graphicData uri="http://schemas.openxmlformats.org/drawingml/2006/picture">
+                <pic:pic xmlns:pic="http://schemas.openxmlformats.org/drawingml/2006/picture">
+                  <pic:nvPicPr>
+                    <pic:cNvPr id="1" name=""/>
+                    <pic:cNvPicPr/>
+                  </pic:nvPicPr>
+                  <pic:blipFill>
+                    <a:blip r:embed="rId12"/>
+                    <a:stretch>
+                      <a:fillRect/>
+                    </a:stretch>
+                  </pic:blipFill>
+                  <pic:spPr>
+                    <a:xfrm>
+                      <a:off x="0" y="0"/>
+                      <a:ext cx="5943600" cy="3422650"/>
+                    </a:xfrm>
+                    <a:prstGeom prst="rect">
+                      <a:avLst/>
+                    </a:prstGeom>
+                  </pic:spPr>
+                </pic:pic>
+              </a:graphicData>
+            </a:graphic>
+          </wp:inline>
+        </w:drawing>
+      </w:r>
+    </w:p>
+    <w:p/>
+    <w:p/>
+    <w:p>
+      <w:r>
+        <w:drawing>
+          <wp:inline distT="0" distB="0" distL="0" distR="0" wp14:anchorId="0BB68600" wp14:editId="704D2656">
+            <wp:extent cx="5943600" cy="3007995"/>
+            <wp:effectExtent l="0" t="0" r="0" b="0"/>
+            <wp:docPr id="10" name="Picture 10"/>
+            <wp:cNvGraphicFramePr>
+              <a:graphicFrameLocks xmlns:a="http://schemas.openxmlformats.org/drawingml/2006/main" noChangeAspect="1"/>
+            </wp:cNvGraphicFramePr>
+            <a:graphic xmlns:a="http://schemas.openxmlformats.org/drawingml/2006/main">
+              <a:graphicData uri="http://schemas.openxmlformats.org/drawingml/2006/picture">
+                <pic:pic xmlns:pic="http://schemas.openxmlformats.org/drawingml/2006/picture">
+                  <pic:nvPicPr>
+                    <pic:cNvPr id="1" name=""/>
+                    <pic:cNvPicPr/>
+                  </pic:nvPicPr>
+                  <pic:blipFill>
+                    <a:blip r:embed="rId13"/>
+                    <a:stretch>
+                      <a:fillRect/>
+                    </a:stretch>
+                  </pic:blipFill>
+                  <pic:spPr>
+                    <a:xfrm>
+                      <a:off x="0" y="0"/>
+                      <a:ext cx="5943600" cy="3007995"/>
+                    </a:xfrm>
+                    <a:prstGeom prst="rect">
+                      <a:avLst/>
+                    </a:prstGeom>
+                  </pic:spPr>
+                </pic:pic>
+              </a:graphicData>
+            </a:graphic>
+          </wp:inline>
+        </w:drawing>
+      </w:r>
+    </w:p>
+    <w:p/>
+    <w:p>
+      <w:r>
+        <w:drawing>
+          <wp:inline distT="0" distB="0" distL="0" distR="0" wp14:anchorId="1D43CE75" wp14:editId="417B1EFA">
+            <wp:extent cx="5943600" cy="3044825"/>
+            <wp:effectExtent l="0" t="0" r="0" b="3175"/>
+            <wp:docPr id="11" name="Picture 11"/>
+            <wp:cNvGraphicFramePr>
+              <a:graphicFrameLocks xmlns:a="http://schemas.openxmlformats.org/drawingml/2006/main" noChangeAspect="1"/>
+            </wp:cNvGraphicFramePr>
+            <a:graphic xmlns:a="http://schemas.openxmlformats.org/drawingml/2006/main">
+              <a:graphicData uri="http://schemas.openxmlformats.org/drawingml/2006/picture">
+                <pic:pic xmlns:pic="http://schemas.openxmlformats.org/drawingml/2006/picture">
+                  <pic:nvPicPr>
+                    <pic:cNvPr id="1" name=""/>
+                    <pic:cNvPicPr/>
+                  </pic:nvPicPr>
+                  <pic:blipFill>
+                    <a:blip r:embed="rId14"/>
+                    <a:stretch>
+                      <a:fillRect/>
+                    </a:stretch>
+                  </pic:blipFill>
+                  <pic:spPr>
+                    <a:xfrm>
+                      <a:off x="0" y="0"/>
+                      <a:ext cx="5943600" cy="3044825"/>
+                    </a:xfrm>
+                    <a:prstGeom prst="rect">
+                      <a:avLst/>
+                    </a:prstGeom>
+                  </pic:spPr>
+                </pic:pic>
+              </a:graphicData>
+            </a:graphic>
+          </wp:inline>
+        </w:drawing>
+      </w:r>
+    </w:p>
+    <w:p/>
+    <w:p/>
+    <w:p>
+      <w:r>
+        <w:drawing>
+          <wp:inline distT="0" distB="0" distL="0" distR="0" wp14:anchorId="58E6CFEB" wp14:editId="7292A79A">
+            <wp:extent cx="5943600" cy="4382770"/>
+            <wp:effectExtent l="0" t="0" r="0" b="11430"/>
+            <wp:docPr id="13" name="Picture 13"/>
+            <wp:cNvGraphicFramePr>
+              <a:graphicFrameLocks xmlns:a="http://schemas.openxmlformats.org/drawingml/2006/main" noChangeAspect="1"/>
+            </wp:cNvGraphicFramePr>
+            <a:graphic xmlns:a="http://schemas.openxmlformats.org/drawingml/2006/main">
+              <a:graphicData uri="http://schemas.openxmlformats.org/drawingml/2006/picture">
+                <pic:pic xmlns:pic="http://schemas.openxmlformats.org/drawingml/2006/picture">
+                  <pic:nvPicPr>
+                    <pic:cNvPr id="1" name=""/>
+                    <pic:cNvPicPr/>
+                  </pic:nvPicPr>
+                  <pic:blipFill>
+                    <a:blip r:embed="rId15"/>
+                    <a:stretch>
+                      <a:fillRect/>
+                    </a:stretch>
+                  </pic:blipFill>
+                  <pic:spPr>
+                    <a:xfrm>
+                      <a:off x="0" y="0"/>
+                      <a:ext cx="5943600" cy="4382770"/>
+                    </a:xfrm>
+                    <a:prstGeom prst="rect">
+                      <a:avLst/>
+                    </a:prstGeom>
+                  </pic:spPr>
+                </pic:pic>
+              </a:graphicData>
+            </a:graphic>
+          </wp:inline>
+        </w:drawing>
+      </w:r>
+    </w:p>
+    <w:p>
+      <w:r>
+        <w:t>While creating this mapping, you can use the client request model that you created.</w:t>
+      </w:r>
+      <w:r>
+        <w:t xml:space="preserve"> This is not necessary, but it can give you some idea about how should your code look like.</w:t>
+      </w:r>
+      <w:r>
+        <w:t xml:space="preserve"> Change the template code as you need.</w:t>
+      </w:r>
+    </w:p>
+    <w:p/>
+    <w:p>
+      <w:r>
+        <w:drawing>
+          <wp:inline distT="0" distB="0" distL="0" distR="0" wp14:anchorId="07A07041" wp14:editId="30FF20A4">
+            <wp:extent cx="5588000" cy="1752600"/>
+            <wp:effectExtent l="0" t="0" r="0" b="0"/>
+            <wp:docPr id="15" name="Picture 15"/>
+            <wp:cNvGraphicFramePr>
+              <a:graphicFrameLocks xmlns:a="http://schemas.openxmlformats.org/drawingml/2006/main" noChangeAspect="1"/>
+            </wp:cNvGraphicFramePr>
+            <a:graphic xmlns:a="http://schemas.openxmlformats.org/drawingml/2006/main">
+              <a:graphicData uri="http://schemas.openxmlformats.org/drawingml/2006/picture">
+                <pic:pic xmlns:pic="http://schemas.openxmlformats.org/drawingml/2006/picture">
+                  <pic:nvPicPr>
+                    <pic:cNvPr id="1" name=""/>
+                    <pic:cNvPicPr/>
+                  </pic:nvPicPr>
+                  <pic:blipFill>
+                    <a:blip r:embed="rId16"/>
+                    <a:stretch>
+                      <a:fillRect/>
+                    </a:stretch>
+                  </pic:blipFill>
+                  <pic:spPr>
+                    <a:xfrm>
+                      <a:off x="0" y="0"/>
+                      <a:ext cx="5588000" cy="1752600"/>
+                    </a:xfrm>
+                    <a:prstGeom prst="rect">
+                      <a:avLst/>
+                    </a:prstGeom>
+                  </pic:spPr>
+                </pic:pic>
+              </a:graphicData>
+            </a:graphic>
+          </wp:inline>
+        </w:drawing>
+      </w:r>
+    </w:p>
+    <w:p/>
+    <w:p>
+      <w:r>
+        <w:t>This code is converting client request body</w:t>
+      </w:r>
+    </w:p>
+    <w:p>
+      <w:r>
+        <w:t>{</w:t>
+      </w:r>
+    </w:p>
+    <w:p>
+      <w:r>
+        <w:t>"someCount":-1</w:t>
+      </w:r>
+    </w:p>
+    <w:p>
+      <w:r>
+        <w:t>}</w:t>
+      </w:r>
+    </w:p>
+    <w:p>
+      <w:r>
+        <w:t>to request body that should be submitted lambda function</w:t>
+      </w:r>
+    </w:p>
+    <w:p>
+      <w:r>
+        <w:t>{</w:t>
+      </w:r>
+    </w:p>
+    <w:p>
+      <w:r>
+        <w:t>"myCount":-1</w:t>
+      </w:r>
+    </w:p>
+    <w:p>
+      <w:r>
+        <w:t>}</w:t>
+      </w:r>
+    </w:p>
+    <w:p/>
+    <w:p/>
+    <w:p>
+      <w:r>
+        <w:t xml:space="preserve">Similar to GET endpoint as shown </w:t>
+      </w:r>
+      <w:r>
+        <w:t>before in this document, you can map Lambda function’s exceptions to HttpStatus Codes.</w:t>
+      </w:r>
+    </w:p>
+    <w:p/>
+    <w:p>
+      <w:r>
+        <w:t>DO NOT FORGET to deploy API after all these changes.</w:t>
+      </w:r>
+    </w:p>
+    <w:p/>
+    <w:p>
+      <w:r>
+        <w:t>Retrieve API endpoint url just like how you did for GET endpoint.</w:t>
+      </w:r>
+    </w:p>
+    <w:p/>
+    <w:p>
+      <w:r>
+        <w:drawing>
+          <wp:inline distT="0" distB="0" distL="0" distR="0" wp14:anchorId="68A2B1CD" wp14:editId="002D9B73">
+            <wp:extent cx="5943600" cy="1572260"/>
+            <wp:effectExtent l="0" t="0" r="0" b="2540"/>
+            <wp:docPr id="18" name="Picture 18"/>
+            <wp:cNvGraphicFramePr>
+              <a:graphicFrameLocks xmlns:a="http://schemas.openxmlformats.org/drawingml/2006/main" noChangeAspect="1"/>
+            </wp:cNvGraphicFramePr>
+            <a:graphic xmlns:a="http://schemas.openxmlformats.org/drawingml/2006/main">
+              <a:graphicData uri="http://schemas.openxmlformats.org/drawingml/2006/picture">
+                <pic:pic xmlns:pic="http://schemas.openxmlformats.org/drawingml/2006/picture">
+                  <pic:nvPicPr>
+                    <pic:cNvPr id="1" name=""/>
+                    <pic:cNvPicPr/>
+                  </pic:nvPicPr>
+                  <pic:blipFill>
+                    <a:blip r:embed="rId17"/>
+                    <a:stretch>
+                      <a:fillRect/>
+                    </a:stretch>
+                  </pic:blipFill>
+                  <pic:spPr>
+                    <a:xfrm>
+                      <a:off x="0" y="0"/>
+                      <a:ext cx="5943600" cy="1572260"/>
+                    </a:xfrm>
+                    <a:prstGeom prst="rect">
+                      <a:avLst/>
+                    </a:prstGeom>
+                  </pic:spPr>
+                </pic:pic>
+              </a:graphicData>
+            </a:graphic>
+          </wp:inline>
+        </w:drawing>
+      </w:r>
+    </w:p>
+    <w:p/>
+    <w:p>
+      <w:r>
+        <w:drawing>
+          <wp:inline distT="0" distB="0" distL="0" distR="0" wp14:anchorId="68022904" wp14:editId="5F9C9536">
+            <wp:extent cx="5943600" cy="2044065"/>
+            <wp:effectExtent l="0" t="0" r="0" b="0"/>
+            <wp:docPr id="19" name="Picture 19"/>
+            <wp:cNvGraphicFramePr>
+              <a:graphicFrameLocks xmlns:a="http://schemas.openxmlformats.org/drawingml/2006/main" noChangeAspect="1"/>
+            </wp:cNvGraphicFramePr>
+            <a:graphic xmlns:a="http://schemas.openxmlformats.org/drawingml/2006/main">
+              <a:graphicData uri="http://schemas.openxmlformats.org/drawingml/2006/picture">
+                <pic:pic xmlns:pic="http://schemas.openxmlformats.org/drawingml/2006/picture">
+                  <pic:nvPicPr>
+                    <pic:cNvPr id="1" name=""/>
+                    <pic:cNvPicPr/>
+                  </pic:nvPicPr>
+                  <pic:blipFill>
+                    <a:blip r:embed="rId18"/>
+                    <a:stretch>
+                      <a:fillRect/>
+                    </a:stretch>
+                  </pic:blipFill>
+                  <pic:spPr>
+                    <a:xfrm>
+                      <a:off x="0" y="0"/>
+                      <a:ext cx="5943600" cy="2044065"/>
+                    </a:xfrm>
+                    <a:prstGeom prst="rect">
+                      <a:avLst/>
+                    </a:prstGeom>
+                  </pic:spPr>
+                </pic:pic>
+              </a:graphicData>
+            </a:graphic>
+          </wp:inline>
+        </w:drawing>
+      </w:r>
+    </w:p>
+    <w:p>
       <w:bookmarkStart w:id="0" w:name="_GoBack"/>
       <w:bookmarkEnd w:id="0"/>
     </w:p>

</xml_diff>